<commit_message>
Do you need to update the tweak code?
</commit_message>
<xml_diff>
--- a/documentation/001 - How to create cards/How to create cards.docx
+++ b/documentation/001 - How to create cards/How to create cards.docx
@@ -1,6 +1,6 @@
 
 <file path=word/document.xml><?xml version="1.0" encoding="utf-8"?>
-<w:document xmlns:wpc="http://schemas.microsoft.com/office/word/2010/wordprocessingCanvas" xmlns:cx="http://schemas.microsoft.com/office/drawing/2014/chartex" xmlns:cx1="http://schemas.microsoft.com/office/drawing/2015/9/8/chartex" xmlns:cx2="http://schemas.microsoft.com/office/drawing/2015/10/21/chartex" xmlns:cx3="http://schemas.microsoft.com/office/drawing/2016/5/9/chartex" xmlns:cx4="http://schemas.microsoft.com/office/drawing/2016/5/10/chartex" xmlns:cx5="http://schemas.microsoft.com/office/drawing/2016/5/11/chartex" xmlns:cx6="http://schemas.microsoft.com/office/drawing/2016/5/12/chartex" xmlns:cx7="http://schemas.microsoft.com/office/drawing/2016/5/13/chartex" xmlns:cx8="http://schemas.microsoft.com/office/drawing/2016/5/14/chartex" xmlns:mc="http://schemas.openxmlformats.org/markup-compatibility/2006" xmlns:aink="http://schemas.microsoft.com/office/drawing/2016/ink" xmlns:am3d="http://schemas.microsoft.com/office/drawing/2017/model3d" xmlns:o="urn:schemas-microsoft-com:office:office" xmlns:r="http://schemas.openxmlformats.org/officeDocument/2006/relationships" xmlns:m="http://schemas.openxmlformats.org/officeDocument/2006/math" xmlns:v="urn:schemas-microsoft-com:vml" xmlns:wp14="http://schemas.microsoft.com/office/word/2010/wordprocessingDrawing" xmlns:wp="http://schemas.openxmlformats.org/drawingml/2006/wordprocessingDrawing" xmlns:w10="urn:schemas-microsoft-com:office:word" xmlns:w="http://schemas.openxmlformats.org/wordprocessingml/2006/main" xmlns:w14="http://schemas.microsoft.com/office/word/2010/wordml" xmlns:w15="http://schemas.microsoft.com/office/word/2012/wordml" xmlns:w16cex="http://schemas.microsoft.com/office/word/2018/wordml/cex" xmlns:w16cid="http://schemas.microsoft.com/office/word/2016/wordml/cid" xmlns:w16="http://schemas.microsoft.com/office/word/2018/wordml" xmlns:w16se="http://schemas.microsoft.com/office/word/2015/wordml/symex" xmlns:wpg="http://schemas.microsoft.com/office/word/2010/wordprocessingGroup" xmlns:wpi="http://schemas.microsoft.com/office/word/2010/wordprocessingInk" xmlns:wne="http://schemas.microsoft.com/office/word/2006/wordml" xmlns:wps="http://schemas.microsoft.com/office/word/2010/wordprocessingShape" mc:Ignorable="w14 w15 w16se w16cid w16 w16cex wp14">
+<w:document xmlns:wpc="http://schemas.microsoft.com/office/word/2010/wordprocessingCanvas" xmlns:cx="http://schemas.microsoft.com/office/drawing/2014/chartex" xmlns:cx1="http://schemas.microsoft.com/office/drawing/2015/9/8/chartex" xmlns:cx2="http://schemas.microsoft.com/office/drawing/2015/10/21/chartex" xmlns:cx3="http://schemas.microsoft.com/office/drawing/2016/5/9/chartex" xmlns:cx4="http://schemas.microsoft.com/office/drawing/2016/5/10/chartex" xmlns:cx5="http://schemas.microsoft.com/office/drawing/2016/5/11/chartex" xmlns:cx6="http://schemas.microsoft.com/office/drawing/2016/5/12/chartex" xmlns:cx7="http://schemas.microsoft.com/office/drawing/2016/5/13/chartex" xmlns:cx8="http://schemas.microsoft.com/office/drawing/2016/5/14/chartex" xmlns:mc="http://schemas.openxmlformats.org/markup-compatibility/2006" xmlns:aink="http://schemas.microsoft.com/office/drawing/2016/ink" xmlns:am3d="http://schemas.microsoft.com/office/drawing/2017/model3d" xmlns:o="urn:schemas-microsoft-com:office:office" xmlns:r="http://schemas.openxmlformats.org/officeDocument/2006/relationships" xmlns:m="http://schemas.openxmlformats.org/officeDocument/2006/math" xmlns:v="urn:schemas-microsoft-com:vml" xmlns:wp14="http://schemas.microsoft.com/office/word/2010/wordprocessingDrawing" xmlns:wp="http://schemas.openxmlformats.org/drawingml/2006/wordprocessingDrawing" xmlns:w10="urn:schemas-microsoft-com:office:word" xmlns:w="http://schemas.openxmlformats.org/wordprocessingml/2006/main" xmlns:w14="http://schemas.microsoft.com/office/word/2010/wordml" xmlns:w15="http://schemas.microsoft.com/office/word/2012/wordml" xmlns:w16cex="http://schemas.microsoft.com/office/word/2018/wordml/cex" xmlns:w16cid="http://schemas.microsoft.com/office/word/2016/wordml/cid" xmlns:w16="http://schemas.microsoft.com/office/word/2018/wordml" xmlns:w16sdtdh="http://schemas.microsoft.com/office/word/2020/wordml/sdtdatahash" xmlns:w16se="http://schemas.microsoft.com/office/word/2015/wordml/symex" xmlns:wpg="http://schemas.microsoft.com/office/word/2010/wordprocessingGroup" xmlns:wpi="http://schemas.microsoft.com/office/word/2010/wordprocessingInk" xmlns:wne="http://schemas.microsoft.com/office/word/2006/wordml" xmlns:wps="http://schemas.microsoft.com/office/word/2010/wordprocessingShape" mc:Ignorable="w14 w15 w16se w16cid w16 w16cex w16sdtdh wp14">
   <w:body>
     <w:p>
       <w:pPr>
@@ -20,15 +20,7 @@
     </w:p>
     <w:p>
       <w:r>
-        <w:t xml:space="preserve">To use the Card </w:t>
-      </w:r>
-      <w:proofErr w:type="gramStart"/>
-      <w:r>
-        <w:t>Interface</w:t>
-      </w:r>
-      <w:proofErr w:type="gramEnd"/>
-      <w:r>
-        <w:t xml:space="preserve"> you:</w:t>
+        <w:t>To use the Card Interface you:</w:t>
       </w:r>
     </w:p>
     <w:p>
@@ -1455,12 +1447,152 @@
     <w:p>
       <w:pPr>
         <w:pStyle w:val="Picture"/>
+      </w:pPr>
+      <w:bookmarkStart w:id="5" w:name="_Ref50876279"/>
+      <w:r>
+        <w:t xml:space="preserve">Figure </w:t>
+      </w:r>
+      <w:r>
+        <w:fldChar w:fldCharType="begin"/>
+      </w:r>
+      <w:r>
+        <w:instrText xml:space="preserve"> SEQ Figure \* ARABIC </w:instrText>
+      </w:r>
+      <w:r>
+        <w:fldChar w:fldCharType="separate"/>
+      </w:r>
+      <w:r>
+        <w:t>6</w:t>
+      </w:r>
+      <w:r>
+        <w:fldChar w:fldCharType="end"/>
+      </w:r>
+      <w:bookmarkEnd w:id="5"/>
+      <w:r>
+        <w:t xml:space="preserve"> - First card visible (edit mode off)</w:t>
+      </w:r>
+    </w:p>
+    <w:p>
+      <w:pPr>
+        <w:pStyle w:val="Heading1"/>
+      </w:pPr>
+      <w:r>
+        <w:t>Do you need to update the Card Interface tweak code?</w:t>
+      </w:r>
+    </w:p>
+    <w:p>
+      <w:r>
+        <w:t xml:space="preserve">Whilst the Card Interface is designed to be stable. There are times when an update may be required. The following explains </w:t>
+      </w:r>
+      <w:r>
+        <w:t>one sign</w:t>
+      </w:r>
+      <w:r>
+        <w:t xml:space="preserve"> that indicate you may need to update the Card Interface tweak code. The next section explains how to do this.</w:t>
+      </w:r>
+    </w:p>
+    <w:p>
+      <w:pPr>
+        <w:pStyle w:val="Heading2"/>
+      </w:pPr>
+      <w:r>
+        <w:t>Are you missing the tools when adding a tools link?</w:t>
+      </w:r>
+    </w:p>
+    <w:p>
+      <w:r>
+        <w:t xml:space="preserve">The </w:t>
+      </w:r>
+      <w:hyperlink r:id="rId22" w:history="1">
+        <w:r>
+          <w:rPr>
+            <w:rStyle w:val="Hyperlink"/>
+          </w:rPr>
+          <w:t>"Add Tools Link" feature</w:t>
+        </w:r>
+      </w:hyperlink>
+      <w:r>
+        <w:t xml:space="preserve"> allows you to add a tool link to the Blackboard menu. It should provide you with a list of tools to choose from. </w:t>
+      </w:r>
+    </w:p>
+    <w:p>
+      <w:r>
+        <w:t xml:space="preserve">If you have the Card Interface on the current Blackboard page and you are missing tools (e.g. </w:t>
+      </w:r>
+      <w:r>
+        <w:fldChar w:fldCharType="begin"/>
+      </w:r>
+      <w:r>
+        <w:instrText xml:space="preserve"> REF _Ref98248742 \h </w:instrText>
+      </w:r>
+      <w:r>
+        <w:fldChar w:fldCharType="separate"/>
+      </w:r>
+      <w:r>
+        <w:t xml:space="preserve">Figure </w:t>
+      </w:r>
+      <w:r>
         <w:rPr>
-          <w:i/>
-          <w:iCs/>
+          <w:noProof/>
         </w:rPr>
-      </w:pPr>
-      <w:bookmarkStart w:id="5" w:name="_Ref50876279"/>
+        <w:t>7</w:t>
+      </w:r>
+      <w:r>
+        <w:fldChar w:fldCharType="end"/>
+      </w:r>
+      <w:r>
+        <w:t>) when adding a tools link, then you need to update the Card Interface code.</w:t>
+      </w:r>
+    </w:p>
+    <w:p/>
+    <w:p>
+      <w:pPr>
+        <w:pStyle w:val="Picture"/>
+      </w:pPr>
+      <w:r>
+        <w:lastRenderedPageBreak/>
+        <w:drawing>
+          <wp:inline distT="0" distB="0" distL="0" distR="0" wp14:anchorId="76D762C6" wp14:editId="3FF52D08">
+            <wp:extent cx="4658375" cy="3791479"/>
+            <wp:effectExtent l="0" t="0" r="8890" b="0"/>
+            <wp:docPr id="9" name="Picture 9"/>
+            <wp:cNvGraphicFramePr>
+              <a:graphicFrameLocks xmlns:a="http://schemas.openxmlformats.org/drawingml/2006/main" noChangeAspect="1"/>
+            </wp:cNvGraphicFramePr>
+            <a:graphic xmlns:a="http://schemas.openxmlformats.org/drawingml/2006/main">
+              <a:graphicData uri="http://schemas.openxmlformats.org/drawingml/2006/picture">
+                <pic:pic xmlns:pic="http://schemas.openxmlformats.org/drawingml/2006/picture">
+                  <pic:nvPicPr>
+                    <pic:cNvPr id="1" name=""/>
+                    <pic:cNvPicPr/>
+                  </pic:nvPicPr>
+                  <pic:blipFill>
+                    <a:blip r:embed="rId23"/>
+                    <a:stretch>
+                      <a:fillRect/>
+                    </a:stretch>
+                  </pic:blipFill>
+                  <pic:spPr>
+                    <a:xfrm>
+                      <a:off x="0" y="0"/>
+                      <a:ext cx="4658375" cy="3791479"/>
+                    </a:xfrm>
+                    <a:prstGeom prst="rect">
+                      <a:avLst/>
+                    </a:prstGeom>
+                  </pic:spPr>
+                </pic:pic>
+              </a:graphicData>
+            </a:graphic>
+          </wp:inline>
+        </w:drawing>
+      </w:r>
+    </w:p>
+    <w:p>
+      <w:pPr>
+        <w:pStyle w:val="Picture"/>
+      </w:pPr>
+      <w:bookmarkStart w:id="6" w:name="_Ref98248742"/>
       <w:r>
         <w:t xml:space="preserve">Figure </w:t>
       </w:r>
@@ -1474,15 +1606,448 @@
         <w:fldChar w:fldCharType="separate"/>
       </w:r>
       <w:r>
-        <w:t>6</w:t>
+        <w:t>7</w:t>
       </w:r>
       <w:r>
         <w:fldChar w:fldCharType="end"/>
       </w:r>
-      <w:bookmarkEnd w:id="5"/>
-      <w:r>
-        <w:t xml:space="preserve"> - First card visible (edit mode off)</w:t>
-      </w:r>
+      <w:bookmarkEnd w:id="6"/>
+      <w:r>
+        <w:t xml:space="preserve"> - No tools listed when trying to "Add Tool Link"</w:t>
+      </w:r>
+    </w:p>
+    <w:p/>
+    <w:p/>
+    <w:p>
+      <w:pPr>
+        <w:pStyle w:val="Heading1"/>
+      </w:pPr>
+      <w:r>
+        <w:t>How do you u</w:t>
+      </w:r>
+      <w:r>
+        <w:t>pdate the Card Interface tweak code</w:t>
+      </w:r>
+      <w:r>
+        <w:t>?</w:t>
+      </w:r>
+    </w:p>
+    <w:p/>
+    <w:p>
+      <w:r>
+        <w:t>Updating the tweak code involves two main steps:</w:t>
+      </w:r>
+    </w:p>
+    <w:p>
+      <w:pPr>
+        <w:pStyle w:val="ListParagraph"/>
+        <w:numPr>
+          <w:ilvl w:val="0"/>
+          <w:numId w:val="6"/>
+        </w:numPr>
+      </w:pPr>
+      <w:r>
+        <w:t xml:space="preserve">Copy </w:t>
+      </w:r>
+      <w:hyperlink r:id="rId24" w:tgtFrame="_blank" w:history="1">
+        <w:r>
+          <w:rPr>
+            <w:rStyle w:val="Hyperlink"/>
+          </w:rPr>
+          <w:t>the latest tweak code</w:t>
+        </w:r>
+      </w:hyperlink>
+      <w:r>
+        <w:t xml:space="preserve"> into your clipboard.</w:t>
+      </w:r>
+    </w:p>
+    <w:p>
+      <w:pPr>
+        <w:pStyle w:val="ListParagraph"/>
+        <w:numPr>
+          <w:ilvl w:val="0"/>
+          <w:numId w:val="6"/>
+        </w:numPr>
+      </w:pPr>
+      <w:r>
+        <w:t>Replace the old tweak code on your Blackboard course page.</w:t>
+      </w:r>
+    </w:p>
+    <w:p>
+      <w:r>
+        <w:t>More detail follows.</w:t>
+      </w:r>
+    </w:p>
+    <w:p>
+      <w:pPr>
+        <w:pStyle w:val="Heading2"/>
+      </w:pPr>
+      <w:r>
+        <w:t>Copy the latest tweak code into your clipboard</w:t>
+      </w:r>
+    </w:p>
+    <w:p>
+      <w:pPr>
+        <w:pStyle w:val="ListParagraph"/>
+        <w:numPr>
+          <w:ilvl w:val="0"/>
+          <w:numId w:val="7"/>
+        </w:numPr>
+      </w:pPr>
+      <w:r>
+        <w:t xml:space="preserve">View </w:t>
+      </w:r>
+      <w:hyperlink r:id="rId25" w:tgtFrame="_blank" w:history="1">
+        <w:r>
+          <w:rPr>
+            <w:rStyle w:val="Hyperlink"/>
+          </w:rPr>
+          <w:t>the latest tweak code</w:t>
+        </w:r>
+      </w:hyperlink>
+      <w:r>
+        <w:t xml:space="preserve"> in your web browser.</w:t>
+      </w:r>
+    </w:p>
+    <w:p>
+      <w:pPr>
+        <w:pStyle w:val="ListParagraph"/>
+        <w:numPr>
+          <w:ilvl w:val="0"/>
+          <w:numId w:val="7"/>
+        </w:numPr>
+      </w:pPr>
+      <w:r>
+        <w:t>Select all of the tweak code.</w:t>
+      </w:r>
+    </w:p>
+    <w:p>
+      <w:pPr>
+        <w:pStyle w:val="ListParagraph"/>
+        <w:numPr>
+          <w:ilvl w:val="0"/>
+          <w:numId w:val="7"/>
+        </w:numPr>
+      </w:pPr>
+      <w:r>
+        <w:t>Copy it into your clipboard.</w:t>
+      </w:r>
+      <w:r>
+        <w:br/>
+        <w:t xml:space="preserve">(e.g. </w:t>
+      </w:r>
+      <w:r>
+        <w:fldChar w:fldCharType="begin"/>
+      </w:r>
+      <w:r>
+        <w:instrText xml:space="preserve"> REF _Ref98247069 \h </w:instrText>
+      </w:r>
+      <w:r>
+        <w:fldChar w:fldCharType="separate"/>
+      </w:r>
+      <w:r>
+        <w:t xml:space="preserve">Figure </w:t>
+      </w:r>
+      <w:r>
+        <w:rPr>
+          <w:noProof/>
+        </w:rPr>
+        <w:t>7</w:t>
+      </w:r>
+      <w:r>
+        <w:fldChar w:fldCharType="end"/>
+      </w:r>
+      <w:r>
+        <w:t>)</w:t>
+      </w:r>
+    </w:p>
+    <w:p>
+      <w:pPr>
+        <w:pStyle w:val="Picture"/>
+      </w:pPr>
+      <w:r>
+        <w:lastRenderedPageBreak/>
+        <w:drawing>
+          <wp:inline distT="0" distB="0" distL="0" distR="0" wp14:anchorId="5D7EE86F" wp14:editId="7B78D5EE">
+            <wp:extent cx="5731510" cy="1993265"/>
+            <wp:effectExtent l="0" t="0" r="2540" b="6985"/>
+            <wp:docPr id="3" name="Picture 3"/>
+            <wp:cNvGraphicFramePr>
+              <a:graphicFrameLocks xmlns:a="http://schemas.openxmlformats.org/drawingml/2006/main" noChangeAspect="1"/>
+            </wp:cNvGraphicFramePr>
+            <a:graphic xmlns:a="http://schemas.openxmlformats.org/drawingml/2006/main">
+              <a:graphicData uri="http://schemas.openxmlformats.org/drawingml/2006/picture">
+                <pic:pic xmlns:pic="http://schemas.openxmlformats.org/drawingml/2006/picture">
+                  <pic:nvPicPr>
+                    <pic:cNvPr id="1" name=""/>
+                    <pic:cNvPicPr/>
+                  </pic:nvPicPr>
+                  <pic:blipFill>
+                    <a:blip r:embed="rId26"/>
+                    <a:stretch>
+                      <a:fillRect/>
+                    </a:stretch>
+                  </pic:blipFill>
+                  <pic:spPr>
+                    <a:xfrm>
+                      <a:off x="0" y="0"/>
+                      <a:ext cx="5731510" cy="1993265"/>
+                    </a:xfrm>
+                    <a:prstGeom prst="rect">
+                      <a:avLst/>
+                    </a:prstGeom>
+                  </pic:spPr>
+                </pic:pic>
+              </a:graphicData>
+            </a:graphic>
+          </wp:inline>
+        </w:drawing>
+      </w:r>
+    </w:p>
+    <w:p>
+      <w:pPr>
+        <w:pStyle w:val="Picture"/>
+      </w:pPr>
+      <w:bookmarkStart w:id="7" w:name="_Ref98247069"/>
+      <w:r>
+        <w:t xml:space="preserve">Figure </w:t>
+      </w:r>
+      <w:r>
+        <w:fldChar w:fldCharType="begin"/>
+      </w:r>
+      <w:r>
+        <w:instrText xml:space="preserve"> SEQ Figure \* ARABIC </w:instrText>
+      </w:r>
+      <w:r>
+        <w:fldChar w:fldCharType="separate"/>
+      </w:r>
+      <w:r>
+        <w:t>8</w:t>
+      </w:r>
+      <w:r>
+        <w:fldChar w:fldCharType="end"/>
+      </w:r>
+      <w:bookmarkEnd w:id="7"/>
+      <w:r>
+        <w:t xml:space="preserve"> - Copying the latest tweak code</w:t>
+      </w:r>
+    </w:p>
+    <w:p/>
+    <w:p>
+      <w:pPr>
+        <w:pStyle w:val="Heading2"/>
+      </w:pPr>
+      <w:r>
+        <w:t>Replace the old tweak code on your Blackboard course page</w:t>
+      </w:r>
+    </w:p>
+    <w:p>
+      <w:r>
+        <w:t>Once you have copied the latest tweak code into your clipboard you:</w:t>
+      </w:r>
+    </w:p>
+    <w:p>
+      <w:pPr>
+        <w:pStyle w:val="ListParagraph"/>
+        <w:numPr>
+          <w:ilvl w:val="0"/>
+          <w:numId w:val="8"/>
+        </w:numPr>
+      </w:pPr>
+      <w:r>
+        <w:t>Visit the Blackboard course page containing the Card Interface.</w:t>
+      </w:r>
+    </w:p>
+    <w:p>
+      <w:pPr>
+        <w:pStyle w:val="ListParagraph"/>
+        <w:numPr>
+          <w:ilvl w:val="0"/>
+          <w:numId w:val="8"/>
+        </w:numPr>
+      </w:pPr>
+      <w:r>
+        <w:t>Edit the item containing the Card Interface instructions.</w:t>
+      </w:r>
+      <w:r>
+        <w:br/>
+        <w:t xml:space="preserve">(e.g. </w:t>
+      </w:r>
+      <w:r>
+        <w:fldChar w:fldCharType="begin"/>
+      </w:r>
+      <w:r>
+        <w:instrText xml:space="preserve"> REF _Ref50875281 \h </w:instrText>
+      </w:r>
+      <w:r>
+        <w:fldChar w:fldCharType="separate"/>
+      </w:r>
+      <w:r>
+        <w:t xml:space="preserve">Figure </w:t>
+      </w:r>
+      <w:r>
+        <w:rPr>
+          <w:noProof/>
+        </w:rPr>
+        <w:t>2</w:t>
+      </w:r>
+      <w:r>
+        <w:fldChar w:fldCharType="end"/>
+      </w:r>
+      <w:r>
+        <w:t xml:space="preserve"> shows an example item with the Card Interface instructions).</w:t>
+      </w:r>
+    </w:p>
+    <w:p>
+      <w:pPr>
+        <w:pStyle w:val="ListParagraph"/>
+        <w:numPr>
+          <w:ilvl w:val="0"/>
+          <w:numId w:val="8"/>
+        </w:numPr>
+      </w:pPr>
+      <w:r>
+        <w:t xml:space="preserve">Using </w:t>
+      </w:r>
+      <w:hyperlink r:id="rId27" w:history="1">
+        <w:r>
+          <w:rPr>
+            <w:rStyle w:val="Hyperlink"/>
+          </w:rPr>
+          <w:t>the HTML code view button</w:t>
+        </w:r>
+      </w:hyperlink>
+      <w:r>
+        <w:t xml:space="preserve"> to view the old tweak code.</w:t>
+      </w:r>
+      <w:r>
+        <w:br/>
+        <w:t>(</w:t>
+      </w:r>
+      <w:r>
+        <w:fldChar w:fldCharType="begin"/>
+      </w:r>
+      <w:r>
+        <w:instrText xml:space="preserve"> REF _Ref98247300 \h </w:instrText>
+      </w:r>
+      <w:r>
+        <w:fldChar w:fldCharType="separate"/>
+      </w:r>
+      <w:r>
+        <w:t xml:space="preserve">Figure </w:t>
+      </w:r>
+      <w:r>
+        <w:rPr>
+          <w:noProof/>
+        </w:rPr>
+        <w:t>8</w:t>
+      </w:r>
+      <w:r>
+        <w:fldChar w:fldCharType="end"/>
+      </w:r>
+      <w:r>
+        <w:t xml:space="preserve"> shows the HTML code view button circled in red) </w:t>
+      </w:r>
+    </w:p>
+    <w:p>
+      <w:pPr>
+        <w:pStyle w:val="ListParagraph"/>
+        <w:numPr>
+          <w:ilvl w:val="0"/>
+          <w:numId w:val="8"/>
+        </w:numPr>
+      </w:pPr>
+      <w:r>
+        <w:t>Select all the old tweak code and replace it with the new code in your clipboard.</w:t>
+      </w:r>
+    </w:p>
+    <w:p>
+      <w:pPr>
+        <w:pStyle w:val="ListParagraph"/>
+        <w:numPr>
+          <w:ilvl w:val="0"/>
+          <w:numId w:val="8"/>
+        </w:numPr>
+      </w:pPr>
+      <w:r>
+        <w:t>Save your changes.</w:t>
+      </w:r>
+    </w:p>
+    <w:p/>
+    <w:p>
+      <w:pPr>
+        <w:pStyle w:val="Picture"/>
+      </w:pPr>
+      <w:r>
+        <w:drawing>
+          <wp:inline distT="0" distB="0" distL="0" distR="0" wp14:anchorId="6D253B7E" wp14:editId="0583EB5D">
+            <wp:extent cx="5731510" cy="2603500"/>
+            <wp:effectExtent l="0" t="0" r="2540" b="6350"/>
+            <wp:docPr id="4" name="Picture 4"/>
+            <wp:cNvGraphicFramePr>
+              <a:graphicFrameLocks xmlns:a="http://schemas.openxmlformats.org/drawingml/2006/main" noChangeAspect="1"/>
+            </wp:cNvGraphicFramePr>
+            <a:graphic xmlns:a="http://schemas.openxmlformats.org/drawingml/2006/main">
+              <a:graphicData uri="http://schemas.openxmlformats.org/drawingml/2006/picture">
+                <pic:pic xmlns:pic="http://schemas.openxmlformats.org/drawingml/2006/picture">
+                  <pic:nvPicPr>
+                    <pic:cNvPr id="1" name=""/>
+                    <pic:cNvPicPr/>
+                  </pic:nvPicPr>
+                  <pic:blipFill>
+                    <a:blip r:embed="rId28"/>
+                    <a:stretch>
+                      <a:fillRect/>
+                    </a:stretch>
+                  </pic:blipFill>
+                  <pic:spPr>
+                    <a:xfrm>
+                      <a:off x="0" y="0"/>
+                      <a:ext cx="5731510" cy="2603500"/>
+                    </a:xfrm>
+                    <a:prstGeom prst="rect">
+                      <a:avLst/>
+                    </a:prstGeom>
+                  </pic:spPr>
+                </pic:pic>
+              </a:graphicData>
+            </a:graphic>
+          </wp:inline>
+        </w:drawing>
+      </w:r>
+    </w:p>
+    <w:p>
+      <w:pPr>
+        <w:pStyle w:val="Picture"/>
+      </w:pPr>
+      <w:bookmarkStart w:id="8" w:name="_Ref98247300"/>
+      <w:r>
+        <w:t xml:space="preserve">Figure </w:t>
+      </w:r>
+      <w:r>
+        <w:fldChar w:fldCharType="begin"/>
+      </w:r>
+      <w:r>
+        <w:instrText xml:space="preserve"> SEQ Figure \* ARABIC </w:instrText>
+      </w:r>
+      <w:r>
+        <w:fldChar w:fldCharType="separate"/>
+      </w:r>
+      <w:r>
+        <w:t>9</w:t>
+      </w:r>
+      <w:r>
+        <w:fldChar w:fldCharType="end"/>
+      </w:r>
+      <w:bookmarkEnd w:id="8"/>
+      <w:r>
+        <w:t xml:space="preserve"> - Updating the Card Interface tweak code</w:t>
+      </w:r>
+    </w:p>
+    <w:p>
+      <w:pPr>
+        <w:pStyle w:val="Heading2"/>
+      </w:pPr>
     </w:p>
     <w:sectPr>
       <w:pgSz w:w="11906" w:h="16838"/>
@@ -1495,7 +2060,7 @@
 </file>
 
 <file path=word/numbering.xml><?xml version="1.0" encoding="utf-8"?>
-<w:numbering xmlns:wpc="http://schemas.microsoft.com/office/word/2010/wordprocessingCanvas" xmlns:cx="http://schemas.microsoft.com/office/drawing/2014/chartex" xmlns:cx1="http://schemas.microsoft.com/office/drawing/2015/9/8/chartex" xmlns:cx2="http://schemas.microsoft.com/office/drawing/2015/10/21/chartex" xmlns:cx3="http://schemas.microsoft.com/office/drawing/2016/5/9/chartex" xmlns:cx4="http://schemas.microsoft.com/office/drawing/2016/5/10/chartex" xmlns:cx5="http://schemas.microsoft.com/office/drawing/2016/5/11/chartex" xmlns:cx6="http://schemas.microsoft.com/office/drawing/2016/5/12/chartex" xmlns:cx7="http://schemas.microsoft.com/office/drawing/2016/5/13/chartex" xmlns:cx8="http://schemas.microsoft.com/office/drawing/2016/5/14/chartex" xmlns:mc="http://schemas.openxmlformats.org/markup-compatibility/2006" xmlns:aink="http://schemas.microsoft.com/office/drawing/2016/ink" xmlns:am3d="http://schemas.microsoft.com/office/drawing/2017/model3d" xmlns:o="urn:schemas-microsoft-com:office:office" xmlns:r="http://schemas.openxmlformats.org/officeDocument/2006/relationships" xmlns:m="http://schemas.openxmlformats.org/officeDocument/2006/math" xmlns:v="urn:schemas-microsoft-com:vml" xmlns:wp14="http://schemas.microsoft.com/office/word/2010/wordprocessingDrawing" xmlns:wp="http://schemas.openxmlformats.org/drawingml/2006/wordprocessingDrawing" xmlns:w10="urn:schemas-microsoft-com:office:word" xmlns:w="http://schemas.openxmlformats.org/wordprocessingml/2006/main" xmlns:w14="http://schemas.microsoft.com/office/word/2010/wordml" xmlns:w15="http://schemas.microsoft.com/office/word/2012/wordml" xmlns:w16cex="http://schemas.microsoft.com/office/word/2018/wordml/cex" xmlns:w16cid="http://schemas.microsoft.com/office/word/2016/wordml/cid" xmlns:w16="http://schemas.microsoft.com/office/word/2018/wordml" xmlns:w16se="http://schemas.microsoft.com/office/word/2015/wordml/symex" xmlns:wpg="http://schemas.microsoft.com/office/word/2010/wordprocessingGroup" xmlns:wpi="http://schemas.microsoft.com/office/word/2010/wordprocessingInk" xmlns:wne="http://schemas.microsoft.com/office/word/2006/wordml" xmlns:wps="http://schemas.microsoft.com/office/word/2010/wordprocessingShape" mc:Ignorable="w14 w15 w16se w16cid w16 w16cex wp14">
+<w:numbering xmlns:wpc="http://schemas.microsoft.com/office/word/2010/wordprocessingCanvas" xmlns:cx="http://schemas.microsoft.com/office/drawing/2014/chartex" xmlns:cx1="http://schemas.microsoft.com/office/drawing/2015/9/8/chartex" xmlns:cx2="http://schemas.microsoft.com/office/drawing/2015/10/21/chartex" xmlns:cx3="http://schemas.microsoft.com/office/drawing/2016/5/9/chartex" xmlns:cx4="http://schemas.microsoft.com/office/drawing/2016/5/10/chartex" xmlns:cx5="http://schemas.microsoft.com/office/drawing/2016/5/11/chartex" xmlns:cx6="http://schemas.microsoft.com/office/drawing/2016/5/12/chartex" xmlns:cx7="http://schemas.microsoft.com/office/drawing/2016/5/13/chartex" xmlns:cx8="http://schemas.microsoft.com/office/drawing/2016/5/14/chartex" xmlns:mc="http://schemas.openxmlformats.org/markup-compatibility/2006" xmlns:aink="http://schemas.microsoft.com/office/drawing/2016/ink" xmlns:am3d="http://schemas.microsoft.com/office/drawing/2017/model3d" xmlns:o="urn:schemas-microsoft-com:office:office" xmlns:r="http://schemas.openxmlformats.org/officeDocument/2006/relationships" xmlns:m="http://schemas.openxmlformats.org/officeDocument/2006/math" xmlns:v="urn:schemas-microsoft-com:vml" xmlns:wp14="http://schemas.microsoft.com/office/word/2010/wordprocessingDrawing" xmlns:wp="http://schemas.openxmlformats.org/drawingml/2006/wordprocessingDrawing" xmlns:w10="urn:schemas-microsoft-com:office:word" xmlns:w="http://schemas.openxmlformats.org/wordprocessingml/2006/main" xmlns:w14="http://schemas.microsoft.com/office/word/2010/wordml" xmlns:w15="http://schemas.microsoft.com/office/word/2012/wordml" xmlns:w16cex="http://schemas.microsoft.com/office/word/2018/wordml/cex" xmlns:w16cid="http://schemas.microsoft.com/office/word/2016/wordml/cid" xmlns:w16="http://schemas.microsoft.com/office/word/2018/wordml" xmlns:w16sdtdh="http://schemas.microsoft.com/office/word/2020/wordml/sdtdatahash" xmlns:w16se="http://schemas.microsoft.com/office/word/2015/wordml/symex" xmlns:wpg="http://schemas.microsoft.com/office/word/2010/wordprocessingGroup" xmlns:wpi="http://schemas.microsoft.com/office/word/2010/wordprocessingInk" xmlns:wne="http://schemas.microsoft.com/office/word/2006/wordml" xmlns:wps="http://schemas.microsoft.com/office/word/2010/wordprocessingShape" mc:Ignorable="w14 w15 w16se w16cid w16 w16cex w16sdtdh wp14">
   <w:abstractNum w:abstractNumId="0" w15:restartNumberingAfterBreak="0">
     <w:nsid w:val="07017102"/>
     <w:multiLevelType w:val="hybridMultilevel"/>
@@ -1847,6 +2412,273 @@
     <w:nsid w:val="3F7D6E65"/>
     <w:multiLevelType w:val="hybridMultilevel"/>
     <w:tmpl w:val="43428DE0"/>
+    <w:lvl w:ilvl="0" w:tplc="0C09000F">
+      <w:start w:val="1"/>
+      <w:numFmt w:val="decimal"/>
+      <w:lvlText w:val="%1."/>
+      <w:lvlJc w:val="left"/>
+      <w:pPr>
+        <w:ind w:left="720" w:hanging="360"/>
+      </w:pPr>
+      <w:rPr>
+        <w:rFonts w:hint="default"/>
+      </w:rPr>
+    </w:lvl>
+    <w:lvl w:ilvl="1" w:tplc="0C090019" w:tentative="1">
+      <w:start w:val="1"/>
+      <w:numFmt w:val="lowerLetter"/>
+      <w:lvlText w:val="%2."/>
+      <w:lvlJc w:val="left"/>
+      <w:pPr>
+        <w:ind w:left="1440" w:hanging="360"/>
+      </w:pPr>
+    </w:lvl>
+    <w:lvl w:ilvl="2" w:tplc="0C09001B" w:tentative="1">
+      <w:start w:val="1"/>
+      <w:numFmt w:val="lowerRoman"/>
+      <w:lvlText w:val="%3."/>
+      <w:lvlJc w:val="right"/>
+      <w:pPr>
+        <w:ind w:left="2160" w:hanging="180"/>
+      </w:pPr>
+    </w:lvl>
+    <w:lvl w:ilvl="3" w:tplc="0C09000F" w:tentative="1">
+      <w:start w:val="1"/>
+      <w:numFmt w:val="decimal"/>
+      <w:lvlText w:val="%4."/>
+      <w:lvlJc w:val="left"/>
+      <w:pPr>
+        <w:ind w:left="2880" w:hanging="360"/>
+      </w:pPr>
+    </w:lvl>
+    <w:lvl w:ilvl="4" w:tplc="0C090019" w:tentative="1">
+      <w:start w:val="1"/>
+      <w:numFmt w:val="lowerLetter"/>
+      <w:lvlText w:val="%5."/>
+      <w:lvlJc w:val="left"/>
+      <w:pPr>
+        <w:ind w:left="3600" w:hanging="360"/>
+      </w:pPr>
+    </w:lvl>
+    <w:lvl w:ilvl="5" w:tplc="0C09001B" w:tentative="1">
+      <w:start w:val="1"/>
+      <w:numFmt w:val="lowerRoman"/>
+      <w:lvlText w:val="%6."/>
+      <w:lvlJc w:val="right"/>
+      <w:pPr>
+        <w:ind w:left="4320" w:hanging="180"/>
+      </w:pPr>
+    </w:lvl>
+    <w:lvl w:ilvl="6" w:tplc="0C09000F" w:tentative="1">
+      <w:start w:val="1"/>
+      <w:numFmt w:val="decimal"/>
+      <w:lvlText w:val="%7."/>
+      <w:lvlJc w:val="left"/>
+      <w:pPr>
+        <w:ind w:left="5040" w:hanging="360"/>
+      </w:pPr>
+    </w:lvl>
+    <w:lvl w:ilvl="7" w:tplc="0C090019" w:tentative="1">
+      <w:start w:val="1"/>
+      <w:numFmt w:val="lowerLetter"/>
+      <w:lvlText w:val="%8."/>
+      <w:lvlJc w:val="left"/>
+      <w:pPr>
+        <w:ind w:left="5760" w:hanging="360"/>
+      </w:pPr>
+    </w:lvl>
+    <w:lvl w:ilvl="8" w:tplc="0C09001B" w:tentative="1">
+      <w:start w:val="1"/>
+      <w:numFmt w:val="lowerRoman"/>
+      <w:lvlText w:val="%9."/>
+      <w:lvlJc w:val="right"/>
+      <w:pPr>
+        <w:ind w:left="6480" w:hanging="180"/>
+      </w:pPr>
+    </w:lvl>
+  </w:abstractNum>
+  <w:abstractNum w:abstractNumId="5" w15:restartNumberingAfterBreak="0">
+    <w:nsid w:val="40DC68CC"/>
+    <w:multiLevelType w:val="hybridMultilevel"/>
+    <w:tmpl w:val="7CFE8934"/>
+    <w:lvl w:ilvl="0" w:tplc="0C09000F">
+      <w:start w:val="1"/>
+      <w:numFmt w:val="decimal"/>
+      <w:lvlText w:val="%1."/>
+      <w:lvlJc w:val="left"/>
+      <w:pPr>
+        <w:ind w:left="720" w:hanging="360"/>
+      </w:pPr>
+      <w:rPr>
+        <w:rFonts w:hint="default"/>
+      </w:rPr>
+    </w:lvl>
+    <w:lvl w:ilvl="1" w:tplc="0C090019" w:tentative="1">
+      <w:start w:val="1"/>
+      <w:numFmt w:val="lowerLetter"/>
+      <w:lvlText w:val="%2."/>
+      <w:lvlJc w:val="left"/>
+      <w:pPr>
+        <w:ind w:left="1440" w:hanging="360"/>
+      </w:pPr>
+    </w:lvl>
+    <w:lvl w:ilvl="2" w:tplc="0C09001B" w:tentative="1">
+      <w:start w:val="1"/>
+      <w:numFmt w:val="lowerRoman"/>
+      <w:lvlText w:val="%3."/>
+      <w:lvlJc w:val="right"/>
+      <w:pPr>
+        <w:ind w:left="2160" w:hanging="180"/>
+      </w:pPr>
+    </w:lvl>
+    <w:lvl w:ilvl="3" w:tplc="0C09000F" w:tentative="1">
+      <w:start w:val="1"/>
+      <w:numFmt w:val="decimal"/>
+      <w:lvlText w:val="%4."/>
+      <w:lvlJc w:val="left"/>
+      <w:pPr>
+        <w:ind w:left="2880" w:hanging="360"/>
+      </w:pPr>
+    </w:lvl>
+    <w:lvl w:ilvl="4" w:tplc="0C090019" w:tentative="1">
+      <w:start w:val="1"/>
+      <w:numFmt w:val="lowerLetter"/>
+      <w:lvlText w:val="%5."/>
+      <w:lvlJc w:val="left"/>
+      <w:pPr>
+        <w:ind w:left="3600" w:hanging="360"/>
+      </w:pPr>
+    </w:lvl>
+    <w:lvl w:ilvl="5" w:tplc="0C09001B" w:tentative="1">
+      <w:start w:val="1"/>
+      <w:numFmt w:val="lowerRoman"/>
+      <w:lvlText w:val="%6."/>
+      <w:lvlJc w:val="right"/>
+      <w:pPr>
+        <w:ind w:left="4320" w:hanging="180"/>
+      </w:pPr>
+    </w:lvl>
+    <w:lvl w:ilvl="6" w:tplc="0C09000F" w:tentative="1">
+      <w:start w:val="1"/>
+      <w:numFmt w:val="decimal"/>
+      <w:lvlText w:val="%7."/>
+      <w:lvlJc w:val="left"/>
+      <w:pPr>
+        <w:ind w:left="5040" w:hanging="360"/>
+      </w:pPr>
+    </w:lvl>
+    <w:lvl w:ilvl="7" w:tplc="0C090019" w:tentative="1">
+      <w:start w:val="1"/>
+      <w:numFmt w:val="lowerLetter"/>
+      <w:lvlText w:val="%8."/>
+      <w:lvlJc w:val="left"/>
+      <w:pPr>
+        <w:ind w:left="5760" w:hanging="360"/>
+      </w:pPr>
+    </w:lvl>
+    <w:lvl w:ilvl="8" w:tplc="0C09001B" w:tentative="1">
+      <w:start w:val="1"/>
+      <w:numFmt w:val="lowerRoman"/>
+      <w:lvlText w:val="%9."/>
+      <w:lvlJc w:val="right"/>
+      <w:pPr>
+        <w:ind w:left="6480" w:hanging="180"/>
+      </w:pPr>
+    </w:lvl>
+  </w:abstractNum>
+  <w:abstractNum w:abstractNumId="6" w15:restartNumberingAfterBreak="0">
+    <w:nsid w:val="4BD57D69"/>
+    <w:multiLevelType w:val="hybridMultilevel"/>
+    <w:tmpl w:val="DAA69634"/>
+    <w:lvl w:ilvl="0" w:tplc="0C09000F">
+      <w:start w:val="1"/>
+      <w:numFmt w:val="decimal"/>
+      <w:lvlText w:val="%1."/>
+      <w:lvlJc w:val="left"/>
+      <w:pPr>
+        <w:ind w:left="720" w:hanging="360"/>
+      </w:pPr>
+      <w:rPr>
+        <w:rFonts w:hint="default"/>
+      </w:rPr>
+    </w:lvl>
+    <w:lvl w:ilvl="1" w:tplc="0C090019" w:tentative="1">
+      <w:start w:val="1"/>
+      <w:numFmt w:val="lowerLetter"/>
+      <w:lvlText w:val="%2."/>
+      <w:lvlJc w:val="left"/>
+      <w:pPr>
+        <w:ind w:left="1440" w:hanging="360"/>
+      </w:pPr>
+    </w:lvl>
+    <w:lvl w:ilvl="2" w:tplc="0C09001B" w:tentative="1">
+      <w:start w:val="1"/>
+      <w:numFmt w:val="lowerRoman"/>
+      <w:lvlText w:val="%3."/>
+      <w:lvlJc w:val="right"/>
+      <w:pPr>
+        <w:ind w:left="2160" w:hanging="180"/>
+      </w:pPr>
+    </w:lvl>
+    <w:lvl w:ilvl="3" w:tplc="0C09000F" w:tentative="1">
+      <w:start w:val="1"/>
+      <w:numFmt w:val="decimal"/>
+      <w:lvlText w:val="%4."/>
+      <w:lvlJc w:val="left"/>
+      <w:pPr>
+        <w:ind w:left="2880" w:hanging="360"/>
+      </w:pPr>
+    </w:lvl>
+    <w:lvl w:ilvl="4" w:tplc="0C090019" w:tentative="1">
+      <w:start w:val="1"/>
+      <w:numFmt w:val="lowerLetter"/>
+      <w:lvlText w:val="%5."/>
+      <w:lvlJc w:val="left"/>
+      <w:pPr>
+        <w:ind w:left="3600" w:hanging="360"/>
+      </w:pPr>
+    </w:lvl>
+    <w:lvl w:ilvl="5" w:tplc="0C09001B" w:tentative="1">
+      <w:start w:val="1"/>
+      <w:numFmt w:val="lowerRoman"/>
+      <w:lvlText w:val="%6."/>
+      <w:lvlJc w:val="right"/>
+      <w:pPr>
+        <w:ind w:left="4320" w:hanging="180"/>
+      </w:pPr>
+    </w:lvl>
+    <w:lvl w:ilvl="6" w:tplc="0C09000F" w:tentative="1">
+      <w:start w:val="1"/>
+      <w:numFmt w:val="decimal"/>
+      <w:lvlText w:val="%7."/>
+      <w:lvlJc w:val="left"/>
+      <w:pPr>
+        <w:ind w:left="5040" w:hanging="360"/>
+      </w:pPr>
+    </w:lvl>
+    <w:lvl w:ilvl="7" w:tplc="0C090019" w:tentative="1">
+      <w:start w:val="1"/>
+      <w:numFmt w:val="lowerLetter"/>
+      <w:lvlText w:val="%8."/>
+      <w:lvlJc w:val="left"/>
+      <w:pPr>
+        <w:ind w:left="5760" w:hanging="360"/>
+      </w:pPr>
+    </w:lvl>
+    <w:lvl w:ilvl="8" w:tplc="0C09001B" w:tentative="1">
+      <w:start w:val="1"/>
+      <w:numFmt w:val="lowerRoman"/>
+      <w:lvlText w:val="%9."/>
+      <w:lvlJc w:val="right"/>
+      <w:pPr>
+        <w:ind w:left="6480" w:hanging="180"/>
+      </w:pPr>
+    </w:lvl>
+  </w:abstractNum>
+  <w:abstractNum w:abstractNumId="7" w15:restartNumberingAfterBreak="0">
+    <w:nsid w:val="4E8B0020"/>
+    <w:multiLevelType w:val="hybridMultilevel"/>
+    <w:tmpl w:val="5DE80866"/>
     <w:lvl w:ilvl="0" w:tplc="0C09000F">
       <w:start w:val="1"/>
       <w:numFmt w:val="decimal"/>
@@ -1947,11 +2779,20 @@
   <w:num w:numId="5">
     <w:abstractNumId w:val="1"/>
   </w:num>
+  <w:num w:numId="6">
+    <w:abstractNumId w:val="7"/>
+  </w:num>
+  <w:num w:numId="7">
+    <w:abstractNumId w:val="6"/>
+  </w:num>
+  <w:num w:numId="8">
+    <w:abstractNumId w:val="5"/>
+  </w:num>
 </w:numbering>
 </file>
 
 <file path=word/styles.xml><?xml version="1.0" encoding="utf-8"?>
-<w:styles xmlns:mc="http://schemas.openxmlformats.org/markup-compatibility/2006" xmlns:r="http://schemas.openxmlformats.org/officeDocument/2006/relationships" xmlns:w="http://schemas.openxmlformats.org/wordprocessingml/2006/main" xmlns:w14="http://schemas.microsoft.com/office/word/2010/wordml" xmlns:w15="http://schemas.microsoft.com/office/word/2012/wordml" xmlns:w16cex="http://schemas.microsoft.com/office/word/2018/wordml/cex" xmlns:w16cid="http://schemas.microsoft.com/office/word/2016/wordml/cid" xmlns:w16="http://schemas.microsoft.com/office/word/2018/wordml" xmlns:w16se="http://schemas.microsoft.com/office/word/2015/wordml/symex" mc:Ignorable="w14 w15 w16se w16cid w16 w16cex">
+<w:styles xmlns:mc="http://schemas.openxmlformats.org/markup-compatibility/2006" xmlns:r="http://schemas.openxmlformats.org/officeDocument/2006/relationships" xmlns:w="http://schemas.openxmlformats.org/wordprocessingml/2006/main" xmlns:w14="http://schemas.microsoft.com/office/word/2010/wordml" xmlns:w15="http://schemas.microsoft.com/office/word/2012/wordml" xmlns:w16cex="http://schemas.microsoft.com/office/word/2018/wordml/cex" xmlns:w16cid="http://schemas.microsoft.com/office/word/2016/wordml/cid" xmlns:w16="http://schemas.microsoft.com/office/word/2018/wordml" xmlns:w16sdtdh="http://schemas.microsoft.com/office/word/2020/wordml/sdtdatahash" xmlns:w16se="http://schemas.microsoft.com/office/word/2015/wordml/symex" mc:Ignorable="w14 w15 w16se w16cid w16 w16cex w16sdtdh">
   <w:docDefaults>
     <w:rPrDefault>
       <w:rPr>

</xml_diff>